<commit_message>
added another example for qcombine_par()
</commit_message>
<xml_diff>
--- a/qclib/qclib-documentation.docx
+++ b/qclib/qclib-documentation.docx
@@ -2845,6 +2845,885 @@
           <w:rFonts w:ascii="Courier New" w:hAnsi="Courier New" w:cs="Courier New"/>
         </w:rPr>
         <w:t>,[7,5,3,1</w:t>
+      </w:r>
+      <w:r>
+        <w:rPr>
+          <w:rFonts w:ascii="Courier New" w:hAnsi="Courier New" w:cs="Courier New"/>
+        </w:rPr>
+        <w:t>])</w:t>
+      </w:r>
+    </w:p>
+    <w:p>
+      <w:pPr>
+        <w:spacing w:after="0" w:line="240" w:lineRule="auto"/>
+        <w:rPr>
+          <w:rFonts w:ascii="Courier New" w:hAnsi="Courier New" w:cs="Courier New"/>
+        </w:rPr>
+      </w:pPr>
+    </w:p>
+    <w:p>
+      <w:r>
+        <w:t>An interesting example is –</w:t>
+      </w:r>
+    </w:p>
+    <w:p>
+      <w:pPr>
+        <w:spacing w:after="0" w:line="240" w:lineRule="auto"/>
+        <w:ind w:firstLine="720"/>
+        <w:rPr>
+          <w:rFonts w:ascii="Courier New" w:hAnsi="Courier New" w:cs="Courier New"/>
+        </w:rPr>
+      </w:pPr>
+      <w:r>
+        <w:rPr>
+          <w:rFonts w:ascii="Courier New" w:hAnsi="Courier New" w:cs="Courier New"/>
+        </w:rPr>
+        <w:tab/>
+      </w:r>
+      <w:r>
+        <w:rPr>
+          <w:rFonts w:ascii="Courier New" w:hAnsi="Courier New" w:cs="Courier New"/>
+        </w:rPr>
+        <w:tab/>
+      </w:r>
+      <w:r>
+        <w:rPr>
+          <w:rFonts w:ascii="Courier New" w:hAnsi="Courier New" w:cs="Courier New"/>
+        </w:rPr>
+        <w:tab/>
+      </w:r>
+      <w:r>
+        <w:rPr>
+          <w:rFonts w:ascii="Courier New" w:hAnsi="Courier New" w:cs="Courier New"/>
+        </w:rPr>
+        <w:tab/>
+      </w:r>
+      <w:r>
+        <w:rPr>
+          <w:rFonts w:ascii="Courier New" w:hAnsi="Courier New" w:cs="Courier New"/>
+        </w:rPr>
+        <w:tab/>
+        <w:t>_</w:t>
+      </w:r>
+    </w:p>
+    <w:p>
+      <w:pPr>
+        <w:spacing w:after="0" w:line="240" w:lineRule="auto"/>
+        <w:ind w:firstLine="720"/>
+        <w:rPr>
+          <w:rFonts w:ascii="Courier New" w:hAnsi="Courier New" w:cs="Courier New"/>
+        </w:rPr>
+      </w:pPr>
+      <w:r>
+        <w:rPr>
+          <w:rFonts w:ascii="Courier New" w:hAnsi="Courier New" w:cs="Courier New"/>
+        </w:rPr>
+        <w:t xml:space="preserve">1 </w:t>
+      </w:r>
+      <w:proofErr w:type="gramStart"/>
+      <w:r>
+        <w:rPr>
+          <w:rFonts w:ascii="Courier New" w:hAnsi="Courier New" w:cs="Courier New"/>
+        </w:rPr>
+        <w:t>--</w:t>
+      </w:r>
+      <w:r>
+        <w:rPr>
+          <w:rFonts w:ascii="Courier New" w:hAnsi="Courier New" w:cs="Courier New"/>
+        </w:rPr>
+        <w:t>[</w:t>
+      </w:r>
+      <w:proofErr w:type="gramEnd"/>
+      <w:r>
+        <w:rPr>
+          <w:rFonts w:ascii="Courier New" w:hAnsi="Courier New" w:cs="Courier New"/>
+        </w:rPr>
+        <w:t>H]----</w:t>
+      </w:r>
+      <w:r>
+        <w:rPr>
+          <w:rFonts w:ascii="Courier New" w:hAnsi="Courier New" w:cs="Courier New"/>
+        </w:rPr>
+        <w:tab/>
+      </w:r>
+      <w:r>
+        <w:rPr>
+          <w:rFonts w:ascii="Courier New" w:hAnsi="Courier New" w:cs="Courier New"/>
+        </w:rPr>
+        <w:tab/>
+        <w:t xml:space="preserve">1 --|  </w:t>
+      </w:r>
+      <w:r>
+        <w:rPr>
+          <w:rFonts w:ascii="Courier New" w:hAnsi="Courier New" w:cs="Courier New"/>
+        </w:rPr>
+        <w:t>|--</w:t>
+      </w:r>
+    </w:p>
+    <w:p>
+      <w:pPr>
+        <w:spacing w:after="0" w:line="240" w:lineRule="auto"/>
+        <w:ind w:firstLine="720"/>
+        <w:rPr>
+          <w:rFonts w:ascii="Courier New" w:hAnsi="Courier New" w:cs="Courier New"/>
+        </w:rPr>
+      </w:pPr>
+      <w:r>
+        <w:rPr>
+          <w:rFonts w:ascii="Courier New" w:hAnsi="Courier New" w:cs="Courier New"/>
+        </w:rPr>
+        <w:tab/>
+      </w:r>
+      <w:r>
+        <w:rPr>
+          <w:rFonts w:ascii="Courier New" w:hAnsi="Courier New" w:cs="Courier New"/>
+        </w:rPr>
+        <w:tab/>
+      </w:r>
+      <w:r>
+        <w:rPr>
+          <w:rFonts w:ascii="Courier New" w:hAnsi="Courier New" w:cs="Courier New"/>
+        </w:rPr>
+        <w:tab/>
+      </w:r>
+      <w:r>
+        <w:rPr>
+          <w:rFonts w:ascii="Courier New" w:hAnsi="Courier New" w:cs="Courier New"/>
+        </w:rPr>
+        <w:tab/>
+        <w:t xml:space="preserve">    |H2|</w:t>
+      </w:r>
+    </w:p>
+    <w:p>
+      <w:pPr>
+        <w:spacing w:after="0" w:line="240" w:lineRule="auto"/>
+        <w:ind w:firstLine="720"/>
+        <w:rPr>
+          <w:rFonts w:ascii="Courier New" w:hAnsi="Courier New" w:cs="Courier New"/>
+        </w:rPr>
+      </w:pPr>
+      <w:r>
+        <w:rPr>
+          <w:rFonts w:ascii="Courier New" w:hAnsi="Courier New" w:cs="Courier New"/>
+        </w:rPr>
+        <w:t xml:space="preserve">0 </w:t>
+      </w:r>
+      <w:proofErr w:type="gramStart"/>
+      <w:r>
+        <w:rPr>
+          <w:rFonts w:ascii="Courier New" w:hAnsi="Courier New" w:cs="Courier New"/>
+        </w:rPr>
+        <w:t>--[</w:t>
+      </w:r>
+      <w:proofErr w:type="gramEnd"/>
+      <w:r>
+        <w:rPr>
+          <w:rFonts w:ascii="Courier New" w:hAnsi="Courier New" w:cs="Courier New"/>
+        </w:rPr>
+        <w:t>H]----</w:t>
+      </w:r>
+      <w:r>
+        <w:rPr>
+          <w:rFonts w:ascii="Courier New" w:hAnsi="Courier New" w:cs="Courier New"/>
+        </w:rPr>
+        <w:tab/>
+      </w:r>
+      <w:r>
+        <w:rPr>
+          <w:rFonts w:ascii="Courier New" w:hAnsi="Courier New" w:cs="Courier New"/>
+        </w:rPr>
+        <w:tab/>
+        <w:t>0 --|  |--</w:t>
+      </w:r>
+    </w:p>
+    <w:p>
+      <w:pPr>
+        <w:spacing w:after="0" w:line="240" w:lineRule="auto"/>
+        <w:ind w:firstLine="720"/>
+        <w:rPr>
+          <w:rFonts w:ascii="Courier New" w:hAnsi="Courier New" w:cs="Courier New"/>
+        </w:rPr>
+      </w:pPr>
+      <w:r>
+        <w:rPr>
+          <w:rFonts w:ascii="Courier New" w:hAnsi="Courier New" w:cs="Courier New"/>
+        </w:rPr>
+        <w:tab/>
+      </w:r>
+      <w:r>
+        <w:rPr>
+          <w:rFonts w:ascii="Courier New" w:hAnsi="Courier New" w:cs="Courier New"/>
+        </w:rPr>
+        <w:tab/>
+      </w:r>
+      <w:r>
+        <w:rPr>
+          <w:rFonts w:ascii="Courier New" w:hAnsi="Courier New" w:cs="Courier New"/>
+        </w:rPr>
+        <w:tab/>
+      </w:r>
+      <w:r>
+        <w:rPr>
+          <w:rFonts w:ascii="Courier New" w:hAnsi="Courier New" w:cs="Courier New"/>
+        </w:rPr>
+        <w:tab/>
+        <w:t xml:space="preserve">     --</w:t>
+      </w:r>
+    </w:p>
+    <w:p>
+      <w:pPr>
+        <w:spacing w:after="0" w:line="240" w:lineRule="auto"/>
+        <w:ind w:firstLine="720"/>
+        <w:rPr>
+          <w:rFonts w:ascii="Courier New" w:hAnsi="Courier New" w:cs="Courier New"/>
+        </w:rPr>
+      </w:pPr>
+      <w:r>
+        <w:rPr>
+          <w:rFonts w:ascii="Courier New" w:hAnsi="Courier New" w:cs="Courier New"/>
+        </w:rPr>
+        <w:t>H2</w:t>
+      </w:r>
+      <w:r>
+        <w:rPr>
+          <w:rFonts w:ascii="Courier New" w:hAnsi="Courier New" w:cs="Courier New"/>
+        </w:rPr>
+        <w:t xml:space="preserve"> = </w:t>
+      </w:r>
+      <w:proofErr w:type="spellStart"/>
+      <w:r>
+        <w:rPr>
+          <w:rFonts w:ascii="Courier New" w:hAnsi="Courier New" w:cs="Courier New"/>
+        </w:rPr>
+        <w:t>qc.qcombine_</w:t>
+      </w:r>
+      <w:proofErr w:type="gramStart"/>
+      <w:r>
+        <w:rPr>
+          <w:rFonts w:ascii="Courier New" w:hAnsi="Courier New" w:cs="Courier New"/>
+        </w:rPr>
+        <w:t>par</w:t>
+      </w:r>
+      <w:proofErr w:type="spellEnd"/>
+      <w:r>
+        <w:rPr>
+          <w:rFonts w:ascii="Courier New" w:hAnsi="Courier New" w:cs="Courier New"/>
+        </w:rPr>
+        <w:t>(</w:t>
+      </w:r>
+      <w:proofErr w:type="gramEnd"/>
+      <w:r>
+        <w:rPr>
+          <w:rFonts w:ascii="Courier New" w:hAnsi="Courier New" w:cs="Courier New"/>
+        </w:rPr>
+        <w:t>“</w:t>
+      </w:r>
+      <w:r>
+        <w:rPr>
+          <w:rFonts w:ascii="Courier New" w:hAnsi="Courier New" w:cs="Courier New"/>
+        </w:rPr>
+        <w:t>H2</w:t>
+      </w:r>
+      <w:r>
+        <w:rPr>
+          <w:rFonts w:ascii="Courier New" w:hAnsi="Courier New" w:cs="Courier New"/>
+        </w:rPr>
+        <w:t>”,[</w:t>
+      </w:r>
+      <w:r>
+        <w:rPr>
+          <w:rFonts w:ascii="Courier New" w:hAnsi="Courier New" w:cs="Courier New"/>
+        </w:rPr>
+        <w:t>H</w:t>
+      </w:r>
+      <w:r>
+        <w:rPr>
+          <w:rFonts w:ascii="Courier New" w:hAnsi="Courier New" w:cs="Courier New"/>
+        </w:rPr>
+        <w:t>,</w:t>
+      </w:r>
+      <w:r>
+        <w:rPr>
+          <w:rFonts w:ascii="Courier New" w:hAnsi="Courier New" w:cs="Courier New"/>
+        </w:rPr>
+        <w:t>H</w:t>
+      </w:r>
+      <w:r>
+        <w:rPr>
+          <w:rFonts w:ascii="Courier New" w:hAnsi="Courier New" w:cs="Courier New"/>
+        </w:rPr>
+        <w:t>])</w:t>
+      </w:r>
+    </w:p>
+    <w:p>
+      <w:pPr>
+        <w:spacing w:after="0" w:line="240" w:lineRule="auto"/>
+        <w:rPr>
+          <w:rFonts w:ascii="Courier New" w:hAnsi="Courier New" w:cs="Courier New"/>
+        </w:rPr>
+      </w:pPr>
+    </w:p>
+    <w:p>
+      <w:pPr>
+        <w:spacing w:after="0" w:line="240" w:lineRule="auto"/>
+        <w:ind w:firstLine="720"/>
+        <w:rPr>
+          <w:rFonts w:ascii="Courier New" w:hAnsi="Courier New" w:cs="Courier New"/>
+        </w:rPr>
+      </w:pPr>
+      <w:r>
+        <w:rPr>
+          <w:rFonts w:ascii="Courier New" w:hAnsi="Courier New" w:cs="Courier New"/>
+        </w:rPr>
+        <w:tab/>
+      </w:r>
+      <w:r>
+        <w:rPr>
+          <w:rFonts w:ascii="Courier New" w:hAnsi="Courier New" w:cs="Courier New"/>
+        </w:rPr>
+        <w:tab/>
+      </w:r>
+      <w:r>
+        <w:rPr>
+          <w:rFonts w:ascii="Courier New" w:hAnsi="Courier New" w:cs="Courier New"/>
+        </w:rPr>
+        <w:tab/>
+      </w:r>
+      <w:r>
+        <w:rPr>
+          <w:rFonts w:ascii="Courier New" w:hAnsi="Courier New" w:cs="Courier New"/>
+        </w:rPr>
+        <w:tab/>
+      </w:r>
+      <w:r>
+        <w:rPr>
+          <w:rFonts w:ascii="Courier New" w:hAnsi="Courier New" w:cs="Courier New"/>
+        </w:rPr>
+        <w:tab/>
+        <w:t>_</w:t>
+      </w:r>
+    </w:p>
+    <w:p>
+      <w:pPr>
+        <w:spacing w:after="0" w:line="240" w:lineRule="auto"/>
+        <w:ind w:firstLine="720"/>
+        <w:rPr>
+          <w:rFonts w:ascii="Courier New" w:hAnsi="Courier New" w:cs="Courier New"/>
+        </w:rPr>
+      </w:pPr>
+      <w:r>
+        <w:rPr>
+          <w:rFonts w:ascii="Courier New" w:hAnsi="Courier New" w:cs="Courier New"/>
+        </w:rPr>
+        <w:t>3 ---</w:t>
+      </w:r>
+      <w:proofErr w:type="gramStart"/>
+      <w:r>
+        <w:rPr>
+          <w:rFonts w:ascii="Courier New" w:hAnsi="Courier New" w:cs="Courier New"/>
+        </w:rPr>
+        <w:t>.-----</w:t>
+      </w:r>
+      <w:proofErr w:type="gramEnd"/>
+      <w:r>
+        <w:rPr>
+          <w:rFonts w:ascii="Courier New" w:hAnsi="Courier New" w:cs="Courier New"/>
+        </w:rPr>
+        <w:tab/>
+      </w:r>
+      <w:r>
+        <w:rPr>
+          <w:rFonts w:ascii="Courier New" w:hAnsi="Courier New" w:cs="Courier New"/>
+        </w:rPr>
+        <w:tab/>
+        <w:t>1 --|  |--</w:t>
+      </w:r>
+    </w:p>
+    <w:p>
+      <w:pPr>
+        <w:spacing w:after="0" w:line="240" w:lineRule="auto"/>
+        <w:ind w:firstLine="720"/>
+        <w:rPr>
+          <w:rFonts w:ascii="Courier New" w:hAnsi="Courier New" w:cs="Courier New"/>
+        </w:rPr>
+      </w:pPr>
+      <w:r>
+        <w:rPr>
+          <w:rFonts w:ascii="Courier New" w:hAnsi="Courier New" w:cs="Courier New"/>
+        </w:rPr>
+        <w:t xml:space="preserve">     |</w:t>
+      </w:r>
+      <w:r>
+        <w:rPr>
+          <w:rFonts w:ascii="Courier New" w:hAnsi="Courier New" w:cs="Courier New"/>
+        </w:rPr>
+        <w:tab/>
+      </w:r>
+      <w:r>
+        <w:rPr>
+          <w:rFonts w:ascii="Courier New" w:hAnsi="Courier New" w:cs="Courier New"/>
+        </w:rPr>
+        <w:tab/>
+      </w:r>
+      <w:r>
+        <w:rPr>
+          <w:rFonts w:ascii="Courier New" w:hAnsi="Courier New" w:cs="Courier New"/>
+        </w:rPr>
+        <w:tab/>
+        <w:t xml:space="preserve">    |  |</w:t>
+      </w:r>
+    </w:p>
+    <w:p>
+      <w:pPr>
+        <w:spacing w:after="0" w:line="240" w:lineRule="auto"/>
+        <w:ind w:firstLine="720"/>
+        <w:rPr>
+          <w:rFonts w:ascii="Courier New" w:hAnsi="Courier New" w:cs="Courier New"/>
+        </w:rPr>
+      </w:pPr>
+      <w:r>
+        <w:rPr>
+          <w:rFonts w:ascii="Courier New" w:hAnsi="Courier New" w:cs="Courier New"/>
+        </w:rPr>
+        <w:t>2 ---O-----</w:t>
+      </w:r>
+      <w:r>
+        <w:rPr>
+          <w:rFonts w:ascii="Courier New" w:hAnsi="Courier New" w:cs="Courier New"/>
+        </w:rPr>
+        <w:tab/>
+      </w:r>
+      <w:r>
+        <w:rPr>
+          <w:rFonts w:ascii="Courier New" w:hAnsi="Courier New" w:cs="Courier New"/>
+        </w:rPr>
+        <w:tab/>
+        <w:t>1 --</w:t>
+      </w:r>
+      <w:proofErr w:type="gramStart"/>
+      <w:r>
+        <w:rPr>
+          <w:rFonts w:ascii="Courier New" w:hAnsi="Courier New" w:cs="Courier New"/>
+        </w:rPr>
+        <w:t>|  |</w:t>
+      </w:r>
+      <w:proofErr w:type="gramEnd"/>
+      <w:r>
+        <w:rPr>
+          <w:rFonts w:ascii="Courier New" w:hAnsi="Courier New" w:cs="Courier New"/>
+        </w:rPr>
+        <w:t>--</w:t>
+      </w:r>
+    </w:p>
+    <w:p>
+      <w:pPr>
+        <w:spacing w:after="0" w:line="240" w:lineRule="auto"/>
+        <w:ind w:firstLine="720"/>
+        <w:rPr>
+          <w:rFonts w:ascii="Courier New" w:hAnsi="Courier New" w:cs="Courier New"/>
+        </w:rPr>
+      </w:pPr>
+      <w:r>
+        <w:rPr>
+          <w:rFonts w:ascii="Courier New" w:hAnsi="Courier New" w:cs="Courier New"/>
+        </w:rPr>
+        <w:tab/>
+      </w:r>
+      <w:r>
+        <w:rPr>
+          <w:rFonts w:ascii="Courier New" w:hAnsi="Courier New" w:cs="Courier New"/>
+        </w:rPr>
+        <w:tab/>
+      </w:r>
+      <w:r>
+        <w:rPr>
+          <w:rFonts w:ascii="Courier New" w:hAnsi="Courier New" w:cs="Courier New"/>
+        </w:rPr>
+        <w:tab/>
+      </w:r>
+      <w:r>
+        <w:rPr>
+          <w:rFonts w:ascii="Courier New" w:hAnsi="Courier New" w:cs="Courier New"/>
+        </w:rPr>
+        <w:tab/>
+        <w:t xml:space="preserve">    |C2|</w:t>
+      </w:r>
+    </w:p>
+    <w:p>
+      <w:pPr>
+        <w:spacing w:after="0" w:line="240" w:lineRule="auto"/>
+        <w:ind w:firstLine="720"/>
+        <w:rPr>
+          <w:rFonts w:ascii="Courier New" w:hAnsi="Courier New" w:cs="Courier New"/>
+        </w:rPr>
+      </w:pPr>
+      <w:r>
+        <w:rPr>
+          <w:rFonts w:ascii="Courier New" w:hAnsi="Courier New" w:cs="Courier New"/>
+        </w:rPr>
+        <w:t>1 ---</w:t>
+      </w:r>
+      <w:proofErr w:type="gramStart"/>
+      <w:r>
+        <w:rPr>
+          <w:rFonts w:ascii="Courier New" w:hAnsi="Courier New" w:cs="Courier New"/>
+        </w:rPr>
+        <w:t>.-----</w:t>
+      </w:r>
+      <w:proofErr w:type="gramEnd"/>
+      <w:r>
+        <w:rPr>
+          <w:rFonts w:ascii="Courier New" w:hAnsi="Courier New" w:cs="Courier New"/>
+        </w:rPr>
+        <w:tab/>
+      </w:r>
+      <w:r>
+        <w:rPr>
+          <w:rFonts w:ascii="Courier New" w:hAnsi="Courier New" w:cs="Courier New"/>
+        </w:rPr>
+        <w:tab/>
+        <w:t>0 --|  |--</w:t>
+      </w:r>
+    </w:p>
+    <w:p>
+      <w:pPr>
+        <w:spacing w:after="0" w:line="240" w:lineRule="auto"/>
+        <w:ind w:firstLine="720"/>
+        <w:rPr>
+          <w:rFonts w:ascii="Courier New" w:hAnsi="Courier New" w:cs="Courier New"/>
+        </w:rPr>
+      </w:pPr>
+      <w:r>
+        <w:rPr>
+          <w:rFonts w:ascii="Courier New" w:hAnsi="Courier New" w:cs="Courier New"/>
+        </w:rPr>
+        <w:t xml:space="preserve">     |</w:t>
+      </w:r>
+      <w:r>
+        <w:rPr>
+          <w:rFonts w:ascii="Courier New" w:hAnsi="Courier New" w:cs="Courier New"/>
+        </w:rPr>
+        <w:tab/>
+      </w:r>
+      <w:r>
+        <w:rPr>
+          <w:rFonts w:ascii="Courier New" w:hAnsi="Courier New" w:cs="Courier New"/>
+        </w:rPr>
+        <w:tab/>
+      </w:r>
+      <w:r>
+        <w:rPr>
+          <w:rFonts w:ascii="Courier New" w:hAnsi="Courier New" w:cs="Courier New"/>
+        </w:rPr>
+        <w:tab/>
+        <w:t xml:space="preserve">    |  |</w:t>
+      </w:r>
+    </w:p>
+    <w:p>
+      <w:pPr>
+        <w:spacing w:after="0" w:line="240" w:lineRule="auto"/>
+        <w:ind w:firstLine="720"/>
+        <w:rPr>
+          <w:rFonts w:ascii="Courier New" w:hAnsi="Courier New" w:cs="Courier New"/>
+        </w:rPr>
+      </w:pPr>
+      <w:r>
+        <w:rPr>
+          <w:rFonts w:ascii="Courier New" w:hAnsi="Courier New" w:cs="Courier New"/>
+        </w:rPr>
+        <w:t>0 ---O-----</w:t>
+      </w:r>
+      <w:r>
+        <w:rPr>
+          <w:rFonts w:ascii="Courier New" w:hAnsi="Courier New" w:cs="Courier New"/>
+        </w:rPr>
+        <w:tab/>
+      </w:r>
+      <w:r>
+        <w:rPr>
+          <w:rFonts w:ascii="Courier New" w:hAnsi="Courier New" w:cs="Courier New"/>
+        </w:rPr>
+        <w:tab/>
+        <w:t>0 --</w:t>
+      </w:r>
+      <w:proofErr w:type="gramStart"/>
+      <w:r>
+        <w:rPr>
+          <w:rFonts w:ascii="Courier New" w:hAnsi="Courier New" w:cs="Courier New"/>
+        </w:rPr>
+        <w:t>|  |</w:t>
+      </w:r>
+      <w:proofErr w:type="gramEnd"/>
+      <w:r>
+        <w:rPr>
+          <w:rFonts w:ascii="Courier New" w:hAnsi="Courier New" w:cs="Courier New"/>
+        </w:rPr>
+        <w:t>--</w:t>
+      </w:r>
+    </w:p>
+    <w:p>
+      <w:pPr>
+        <w:spacing w:after="0" w:line="240" w:lineRule="auto"/>
+        <w:ind w:firstLine="720"/>
+        <w:rPr>
+          <w:rFonts w:ascii="Courier New" w:hAnsi="Courier New" w:cs="Courier New"/>
+        </w:rPr>
+      </w:pPr>
+      <w:r>
+        <w:rPr>
+          <w:rFonts w:ascii="Courier New" w:hAnsi="Courier New" w:cs="Courier New"/>
+        </w:rPr>
+        <w:tab/>
+      </w:r>
+      <w:r>
+        <w:rPr>
+          <w:rFonts w:ascii="Courier New" w:hAnsi="Courier New" w:cs="Courier New"/>
+        </w:rPr>
+        <w:tab/>
+      </w:r>
+      <w:r>
+        <w:rPr>
+          <w:rFonts w:ascii="Courier New" w:hAnsi="Courier New" w:cs="Courier New"/>
+        </w:rPr>
+        <w:tab/>
+      </w:r>
+      <w:r>
+        <w:rPr>
+          <w:rFonts w:ascii="Courier New" w:hAnsi="Courier New" w:cs="Courier New"/>
+        </w:rPr>
+        <w:tab/>
+      </w:r>
+      <w:r>
+        <w:rPr>
+          <w:rFonts w:ascii="Courier New" w:hAnsi="Courier New" w:cs="Courier New"/>
+        </w:rPr>
+        <w:tab/>
+        <w:t>--</w:t>
+      </w:r>
+    </w:p>
+    <w:p>
+      <w:pPr>
+        <w:spacing w:after="0" w:line="240" w:lineRule="auto"/>
+        <w:ind w:firstLine="720"/>
+        <w:rPr>
+          <w:rFonts w:ascii="Courier New" w:hAnsi="Courier New" w:cs="Courier New"/>
+        </w:rPr>
+      </w:pPr>
+      <w:r>
+        <w:rPr>
+          <w:rFonts w:ascii="Courier New" w:hAnsi="Courier New" w:cs="Courier New"/>
+        </w:rPr>
+        <w:t>C2</w:t>
+      </w:r>
+      <w:r>
+        <w:rPr>
+          <w:rFonts w:ascii="Courier New" w:hAnsi="Courier New" w:cs="Courier New"/>
+        </w:rPr>
+        <w:t xml:space="preserve"> = </w:t>
+      </w:r>
+      <w:proofErr w:type="spellStart"/>
+      <w:r>
+        <w:rPr>
+          <w:rFonts w:ascii="Courier New" w:hAnsi="Courier New" w:cs="Courier New"/>
+        </w:rPr>
+        <w:t>qc.qcombine_</w:t>
+      </w:r>
+      <w:proofErr w:type="gramStart"/>
+      <w:r>
+        <w:rPr>
+          <w:rFonts w:ascii="Courier New" w:hAnsi="Courier New" w:cs="Courier New"/>
+        </w:rPr>
+        <w:t>par</w:t>
+      </w:r>
+      <w:proofErr w:type="spellEnd"/>
+      <w:r>
+        <w:rPr>
+          <w:rFonts w:ascii="Courier New" w:hAnsi="Courier New" w:cs="Courier New"/>
+        </w:rPr>
+        <w:t>(</w:t>
+      </w:r>
+      <w:proofErr w:type="gramEnd"/>
+      <w:r>
+        <w:rPr>
+          <w:rFonts w:ascii="Courier New" w:hAnsi="Courier New" w:cs="Courier New"/>
+        </w:rPr>
+        <w:t>“</w:t>
+      </w:r>
+      <w:r>
+        <w:rPr>
+          <w:rFonts w:ascii="Courier New" w:hAnsi="Courier New" w:cs="Courier New"/>
+        </w:rPr>
+        <w:t>C2</w:t>
+      </w:r>
+      <w:r>
+        <w:rPr>
+          <w:rFonts w:ascii="Courier New" w:hAnsi="Courier New" w:cs="Courier New"/>
+        </w:rPr>
+        <w:t>”,[</w:t>
+      </w:r>
+      <w:r>
+        <w:rPr>
+          <w:rFonts w:ascii="Courier New" w:hAnsi="Courier New" w:cs="Courier New"/>
+        </w:rPr>
+        <w:t>C</w:t>
+      </w:r>
+      <w:r>
+        <w:rPr>
+          <w:rFonts w:ascii="Courier New" w:hAnsi="Courier New" w:cs="Courier New"/>
+        </w:rPr>
+        <w:t>,</w:t>
+      </w:r>
+      <w:r>
+        <w:rPr>
+          <w:rFonts w:ascii="Courier New" w:hAnsi="Courier New" w:cs="Courier New"/>
+        </w:rPr>
+        <w:t>C</w:t>
+      </w:r>
+      <w:r>
+        <w:rPr>
+          <w:rFonts w:ascii="Courier New" w:hAnsi="Courier New" w:cs="Courier New"/>
+        </w:rPr>
+        <w:t>])</w:t>
+      </w:r>
+    </w:p>
+    <w:p>
+      <w:pPr>
+        <w:spacing w:after="0" w:line="240" w:lineRule="auto"/>
+        <w:rPr>
+          <w:rFonts w:ascii="Courier New" w:hAnsi="Courier New" w:cs="Courier New"/>
+        </w:rPr>
+      </w:pPr>
+    </w:p>
+    <w:p>
+      <w:pPr>
+        <w:spacing w:after="0" w:line="240" w:lineRule="auto"/>
+        <w:rPr>
+          <w:rFonts w:ascii="Courier New" w:hAnsi="Courier New" w:cs="Courier New"/>
+        </w:rPr>
+      </w:pPr>
+      <w:r>
+        <w:rPr>
+          <w:rFonts w:ascii="Courier New" w:hAnsi="Courier New" w:cs="Courier New"/>
+        </w:rPr>
+        <w:t>Create 2 bell states between quits 7</w:t>
+      </w:r>
+      <w:proofErr w:type="gramStart"/>
+      <w:r>
+        <w:rPr>
+          <w:rFonts w:ascii="Courier New" w:hAnsi="Courier New" w:cs="Courier New"/>
+        </w:rPr>
+        <w:t>,6</w:t>
+      </w:r>
+      <w:proofErr w:type="gramEnd"/>
+      <w:r>
+        <w:rPr>
+          <w:rFonts w:ascii="Courier New" w:hAnsi="Courier New" w:cs="Courier New"/>
+        </w:rPr>
+        <w:t xml:space="preserve"> and 5,4 using these --</w:t>
+      </w:r>
+    </w:p>
+    <w:p>
+      <w:pPr>
+        <w:spacing w:after="0" w:line="240" w:lineRule="auto"/>
+        <w:ind w:firstLine="720"/>
+        <w:rPr>
+          <w:rFonts w:ascii="Courier New" w:hAnsi="Courier New" w:cs="Courier New"/>
+        </w:rPr>
+      </w:pPr>
+      <w:proofErr w:type="spellStart"/>
+      <w:proofErr w:type="gramStart"/>
+      <w:r>
+        <w:rPr>
+          <w:rFonts w:ascii="Courier New" w:hAnsi="Courier New" w:cs="Courier New"/>
+        </w:rPr>
+        <w:t>qc.q</w:t>
+      </w:r>
+      <w:r>
+        <w:rPr>
+          <w:rFonts w:ascii="Courier New" w:hAnsi="Courier New" w:cs="Courier New"/>
+        </w:rPr>
+        <w:t>gate</w:t>
+      </w:r>
+      <w:proofErr w:type="spellEnd"/>
+      <w:r>
+        <w:rPr>
+          <w:rFonts w:ascii="Courier New" w:hAnsi="Courier New" w:cs="Courier New"/>
+        </w:rPr>
+        <w:t>(</w:t>
+      </w:r>
+      <w:proofErr w:type="gramEnd"/>
+      <w:r>
+        <w:rPr>
+          <w:rFonts w:ascii="Courier New" w:hAnsi="Courier New" w:cs="Courier New"/>
+        </w:rPr>
+        <w:t>H2</w:t>
+      </w:r>
+      <w:r>
+        <w:rPr>
+          <w:rFonts w:ascii="Courier New" w:hAnsi="Courier New" w:cs="Courier New"/>
+        </w:rPr>
+        <w:t>,[</w:t>
+      </w:r>
+      <w:r>
+        <w:rPr>
+          <w:rFonts w:ascii="Courier New" w:hAnsi="Courier New" w:cs="Courier New"/>
+        </w:rPr>
+        <w:t>7,5</w:t>
+      </w:r>
+      <w:r>
+        <w:rPr>
+          <w:rFonts w:ascii="Courier New" w:hAnsi="Courier New" w:cs="Courier New"/>
+        </w:rPr>
+        <w:t>])</w:t>
+      </w:r>
+    </w:p>
+    <w:p>
+      <w:pPr>
+        <w:spacing w:after="0" w:line="240" w:lineRule="auto"/>
+        <w:ind w:firstLine="720"/>
+        <w:rPr>
+          <w:rFonts w:ascii="Courier New" w:hAnsi="Courier New" w:cs="Courier New"/>
+        </w:rPr>
+      </w:pPr>
+      <w:proofErr w:type="spellStart"/>
+      <w:proofErr w:type="gramStart"/>
+      <w:r>
+        <w:rPr>
+          <w:rFonts w:ascii="Courier New" w:hAnsi="Courier New" w:cs="Courier New"/>
+        </w:rPr>
+        <w:t>qc.q</w:t>
+      </w:r>
+      <w:r>
+        <w:rPr>
+          <w:rFonts w:ascii="Courier New" w:hAnsi="Courier New" w:cs="Courier New"/>
+        </w:rPr>
+        <w:t>gate</w:t>
+      </w:r>
+      <w:proofErr w:type="spellEnd"/>
+      <w:r>
+        <w:rPr>
+          <w:rFonts w:ascii="Courier New" w:hAnsi="Courier New" w:cs="Courier New"/>
+        </w:rPr>
+        <w:t>(</w:t>
+      </w:r>
+      <w:proofErr w:type="gramEnd"/>
+      <w:r>
+        <w:rPr>
+          <w:rFonts w:ascii="Courier New" w:hAnsi="Courier New" w:cs="Courier New"/>
+        </w:rPr>
+        <w:t>C2</w:t>
+      </w:r>
+      <w:r>
+        <w:rPr>
+          <w:rFonts w:ascii="Courier New" w:hAnsi="Courier New" w:cs="Courier New"/>
+        </w:rPr>
+        <w:t>,[</w:t>
+      </w:r>
+      <w:r>
+        <w:rPr>
+          <w:rFonts w:ascii="Courier New" w:hAnsi="Courier New" w:cs="Courier New"/>
+        </w:rPr>
+        <w:t>7,6,5,4</w:t>
       </w:r>
       <w:r>
         <w:rPr>
@@ -4986,7 +5865,7 @@
 </file>
 
 <file path=customXml/itemProps1.xml><?xml version="1.0" encoding="utf-8"?>
-<ds:datastoreItem xmlns:ds="http://schemas.openxmlformats.org/officeDocument/2006/customXml" ds:itemID="{94F73858-69C2-4174-995D-5BD62BD4E430}">
+<ds:datastoreItem xmlns:ds="http://schemas.openxmlformats.org/officeDocument/2006/customXml" ds:itemID="{0C2DC097-9781-416E-AA82-DD7871B61366}">
   <ds:schemaRefs>
     <ds:schemaRef ds:uri="http://schemas.openxmlformats.org/officeDocument/2006/bibliography"/>
   </ds:schemaRefs>

</xml_diff>

<commit_message>
updated documentation for qstretch()
</commit_message>
<xml_diff>
--- a/qclib/qclib-documentation.docx
+++ b/qclib/qclib-documentation.docx
@@ -3236,7 +3236,13 @@
           <w:rFonts w:ascii="Courier New" w:hAnsi="Courier New" w:cs="Courier New"/>
         </w:rPr>
         <w:tab/>
-        <w:t>1 --|  |--</w:t>
+        <w:t>3</w:t>
+      </w:r>
+      <w:r>
+        <w:rPr>
+          <w:rFonts w:ascii="Courier New" w:hAnsi="Courier New" w:cs="Courier New"/>
+        </w:rPr>
+        <w:t xml:space="preserve"> --|  |--</w:t>
       </w:r>
     </w:p>
     <w:p>
@@ -3298,7 +3304,13 @@
           <w:rFonts w:ascii="Courier New" w:hAnsi="Courier New" w:cs="Courier New"/>
         </w:rPr>
         <w:tab/>
-        <w:t>1 --</w:t>
+        <w:t>2</w:t>
+      </w:r>
+      <w:r>
+        <w:rPr>
+          <w:rFonts w:ascii="Courier New" w:hAnsi="Courier New" w:cs="Courier New"/>
+        </w:rPr>
+        <w:t xml:space="preserve"> --</w:t>
       </w:r>
       <w:proofErr w:type="gramStart"/>
       <w:r>
@@ -3382,7 +3394,13 @@
           <w:rFonts w:ascii="Courier New" w:hAnsi="Courier New" w:cs="Courier New"/>
         </w:rPr>
         <w:tab/>
-        <w:t>0 --|  |--</w:t>
+        <w:t>1</w:t>
+      </w:r>
+      <w:r>
+        <w:rPr>
+          <w:rFonts w:ascii="Courier New" w:hAnsi="Courier New" w:cs="Courier New"/>
+        </w:rPr>
+        <w:t xml:space="preserve"> --|  |--</w:t>
       </w:r>
     </w:p>
     <w:p>
@@ -3730,6 +3748,714 @@
           <w:rFonts w:ascii="Courier New" w:hAnsi="Courier New" w:cs="Courier New"/>
         </w:rPr>
         <w:t>])</w:t>
+      </w:r>
+    </w:p>
+    <w:p>
+      <w:pPr>
+        <w:pStyle w:val="Heading2"/>
+      </w:pPr>
+      <w:proofErr w:type="spellStart"/>
+      <w:proofErr w:type="gramStart"/>
+      <w:r>
+        <w:t>newgate</w:t>
+      </w:r>
+      <w:proofErr w:type="spellEnd"/>
+      <w:proofErr w:type="gramEnd"/>
+      <w:r>
+        <w:t xml:space="preserve"> = </w:t>
+      </w:r>
+      <w:proofErr w:type="spellStart"/>
+      <w:r>
+        <w:t>qstretch</w:t>
+      </w:r>
+      <w:proofErr w:type="spellEnd"/>
+      <w:r>
+        <w:t>(</w:t>
+      </w:r>
+      <w:proofErr w:type="spellStart"/>
+      <w:r>
+        <w:t>gate_function</w:t>
+      </w:r>
+      <w:proofErr w:type="spellEnd"/>
+      <w:r>
+        <w:t xml:space="preserve">, </w:t>
+      </w:r>
+      <w:proofErr w:type="spellStart"/>
+      <w:r>
+        <w:t>list_of_qbits</w:t>
+      </w:r>
+      <w:proofErr w:type="spellEnd"/>
+      <w:r>
+        <w:t>)</w:t>
+      </w:r>
+    </w:p>
+    <w:p>
+      <w:proofErr w:type="spellStart"/>
+      <w:proofErr w:type="gramStart"/>
+      <w:r>
+        <w:t>qstretch</w:t>
+      </w:r>
+      <w:proofErr w:type="spellEnd"/>
+      <w:proofErr w:type="gramEnd"/>
+      <w:r>
+        <w:t xml:space="preserve"> takes a gate and a </w:t>
+      </w:r>
+      <w:proofErr w:type="spellStart"/>
+      <w:r>
+        <w:t>specifc</w:t>
+      </w:r>
+      <w:proofErr w:type="spellEnd"/>
+      <w:r>
+        <w:t xml:space="preserve"> ordered list of </w:t>
+      </w:r>
+      <w:proofErr w:type="spellStart"/>
+      <w:r>
+        <w:t>qbits</w:t>
+      </w:r>
+      <w:proofErr w:type="spellEnd"/>
+      <w:r>
+        <w:t xml:space="preserve"> on which it would operate and ‘stretches’ it to handle *all* </w:t>
+      </w:r>
+      <w:proofErr w:type="spellStart"/>
+      <w:r>
+        <w:t>qbits</w:t>
+      </w:r>
+      <w:proofErr w:type="spellEnd"/>
+      <w:r>
+        <w:t xml:space="preserve"> in the system. Basically, the resulting </w:t>
+      </w:r>
+      <w:proofErr w:type="spellStart"/>
+      <w:r>
+        <w:rPr>
+          <w:rFonts w:ascii="Courier New" w:hAnsi="Courier New" w:cs="Courier New"/>
+        </w:rPr>
+        <w:t>newgate</w:t>
+      </w:r>
+      <w:proofErr w:type="spellEnd"/>
+      <w:r>
+        <w:t xml:space="preserve"> takes as input all the </w:t>
+      </w:r>
+      <w:proofErr w:type="spellStart"/>
+      <w:r>
+        <w:t>qbits</w:t>
+      </w:r>
+      <w:proofErr w:type="spellEnd"/>
+      <w:r>
+        <w:t xml:space="preserve"> in the system provided as [</w:t>
+      </w:r>
+      <w:proofErr w:type="spellStart"/>
+      <w:r>
+        <w:t>msb</w:t>
+      </w:r>
+      <w:proofErr w:type="spellEnd"/>
+      <w:r>
+        <w:t>,…</w:t>
+      </w:r>
+      <w:proofErr w:type="gramStart"/>
+      <w:r>
+        <w:t>,</w:t>
+      </w:r>
+      <w:proofErr w:type="spellStart"/>
+      <w:r>
+        <w:t>lsb</w:t>
+      </w:r>
+      <w:proofErr w:type="spellEnd"/>
+      <w:proofErr w:type="gramEnd"/>
+      <w:r>
+        <w:t xml:space="preserve">], but performs the original operation only on the given </w:t>
+      </w:r>
+      <w:proofErr w:type="spellStart"/>
+      <w:r>
+        <w:rPr>
+          <w:rFonts w:ascii="Courier New" w:hAnsi="Courier New" w:cs="Courier New"/>
+        </w:rPr>
+        <w:t>list_of_qbits</w:t>
+      </w:r>
+      <w:proofErr w:type="spellEnd"/>
+      <w:r>
+        <w:t xml:space="preserve">, and passes through all the other </w:t>
+      </w:r>
+      <w:proofErr w:type="spellStart"/>
+      <w:r>
+        <w:t>qbits</w:t>
+      </w:r>
+      <w:proofErr w:type="spellEnd"/>
+      <w:r>
+        <w:t xml:space="preserve"> unaffected.</w:t>
+      </w:r>
+    </w:p>
+    <w:p>
+      <w:r>
+        <w:t xml:space="preserve">For instance, </w:t>
+      </w:r>
+      <w:proofErr w:type="spellStart"/>
+      <w:r>
+        <w:t>lets</w:t>
+      </w:r>
+      <w:proofErr w:type="spellEnd"/>
+      <w:r>
+        <w:t xml:space="preserve"> assume we created a 4 </w:t>
+      </w:r>
+      <w:proofErr w:type="spellStart"/>
+      <w:r>
+        <w:t>qbit</w:t>
+      </w:r>
+      <w:proofErr w:type="spellEnd"/>
+      <w:r>
+        <w:t xml:space="preserve"> system (</w:t>
+      </w:r>
+      <w:proofErr w:type="spellStart"/>
+      <w:proofErr w:type="gramStart"/>
+      <w:r>
+        <w:rPr>
+          <w:rFonts w:ascii="Courier New" w:hAnsi="Courier New" w:cs="Courier New"/>
+        </w:rPr>
+        <w:t>qclib.qcsim</w:t>
+      </w:r>
+      <w:proofErr w:type="spellEnd"/>
+      <w:r>
+        <w:rPr>
+          <w:rFonts w:ascii="Courier New" w:hAnsi="Courier New" w:cs="Courier New"/>
+        </w:rPr>
+        <w:t>(</w:t>
+      </w:r>
+      <w:proofErr w:type="gramEnd"/>
+      <w:r>
+        <w:rPr>
+          <w:rFonts w:ascii="Courier New" w:hAnsi="Courier New" w:cs="Courier New"/>
+        </w:rPr>
+        <w:t>4)</w:t>
+      </w:r>
+      <w:r>
+        <w:t>), and in that we use C gate</w:t>
+      </w:r>
+      <w:r>
+        <w:t xml:space="preserve"> on </w:t>
+      </w:r>
+      <w:proofErr w:type="spellStart"/>
+      <w:r>
+        <w:t>qbits</w:t>
+      </w:r>
+      <w:proofErr w:type="spellEnd"/>
+      <w:r>
+        <w:t xml:space="preserve"> 3 and 0</w:t>
+      </w:r>
+      <w:r>
+        <w:t xml:space="preserve"> (</w:t>
+      </w:r>
+      <w:proofErr w:type="spellStart"/>
+      <w:r>
+        <w:rPr>
+          <w:rFonts w:ascii="Courier New" w:hAnsi="Courier New" w:cs="Courier New"/>
+        </w:rPr>
+        <w:t>qgate</w:t>
+      </w:r>
+      <w:proofErr w:type="spellEnd"/>
+      <w:r>
+        <w:rPr>
+          <w:rFonts w:ascii="Courier New" w:hAnsi="Courier New" w:cs="Courier New"/>
+        </w:rPr>
+        <w:t>(C(),[3,0])</w:t>
+      </w:r>
+      <w:r>
+        <w:t>)</w:t>
+      </w:r>
+      <w:r>
+        <w:t>. That is shown on the left side.</w:t>
+      </w:r>
+      <w:r>
+        <w:t xml:space="preserve"> Stretch takes the same arguments and creates a gate that operates on 4 </w:t>
+      </w:r>
+      <w:proofErr w:type="spellStart"/>
+      <w:r>
+        <w:t>qbits</w:t>
+      </w:r>
+      <w:proofErr w:type="spellEnd"/>
+      <w:r>
+        <w:t xml:space="preserve">, but still affects only </w:t>
+      </w:r>
+      <w:proofErr w:type="spellStart"/>
+      <w:r>
+        <w:t>qbits</w:t>
+      </w:r>
+      <w:proofErr w:type="spellEnd"/>
+      <w:r>
+        <w:t xml:space="preserve"> 3 and 0, passing the others through.</w:t>
+      </w:r>
+      <w:r>
+        <w:t xml:space="preserve"> </w:t>
+      </w:r>
+    </w:p>
+    <w:p>
+      <w:pPr>
+        <w:spacing w:after="0" w:line="240" w:lineRule="auto"/>
+        <w:ind w:firstLine="720"/>
+        <w:rPr>
+          <w:rFonts w:ascii="Courier New" w:hAnsi="Courier New" w:cs="Courier New"/>
+        </w:rPr>
+      </w:pPr>
+      <w:r>
+        <w:rPr>
+          <w:rFonts w:ascii="Courier New" w:hAnsi="Courier New" w:cs="Courier New"/>
+        </w:rPr>
+        <w:tab/>
+      </w:r>
+      <w:r>
+        <w:rPr>
+          <w:rFonts w:ascii="Courier New" w:hAnsi="Courier New" w:cs="Courier New"/>
+        </w:rPr>
+        <w:tab/>
+      </w:r>
+      <w:r>
+        <w:rPr>
+          <w:rFonts w:ascii="Courier New" w:hAnsi="Courier New" w:cs="Courier New"/>
+        </w:rPr>
+        <w:tab/>
+      </w:r>
+      <w:r>
+        <w:rPr>
+          <w:rFonts w:ascii="Courier New" w:hAnsi="Courier New" w:cs="Courier New"/>
+        </w:rPr>
+        <w:tab/>
+        <w:t xml:space="preserve">     --- </w:t>
+      </w:r>
+    </w:p>
+    <w:p>
+      <w:pPr>
+        <w:spacing w:after="0" w:line="240" w:lineRule="auto"/>
+        <w:ind w:firstLine="720"/>
+        <w:rPr>
+          <w:rFonts w:ascii="Courier New" w:hAnsi="Courier New" w:cs="Courier New"/>
+        </w:rPr>
+      </w:pPr>
+      <w:r>
+        <w:rPr>
+          <w:rFonts w:ascii="Courier New" w:hAnsi="Courier New" w:cs="Courier New"/>
+        </w:rPr>
+        <w:t>3 ---</w:t>
+      </w:r>
+      <w:proofErr w:type="gramStart"/>
+      <w:r>
+        <w:rPr>
+          <w:rFonts w:ascii="Courier New" w:hAnsi="Courier New" w:cs="Courier New"/>
+        </w:rPr>
+        <w:t>.-----</w:t>
+      </w:r>
+      <w:proofErr w:type="gramEnd"/>
+      <w:r>
+        <w:rPr>
+          <w:rFonts w:ascii="Courier New" w:hAnsi="Courier New" w:cs="Courier New"/>
+        </w:rPr>
+        <w:tab/>
+      </w:r>
+      <w:r>
+        <w:rPr>
+          <w:rFonts w:ascii="Courier New" w:hAnsi="Courier New" w:cs="Courier New"/>
+        </w:rPr>
+        <w:tab/>
+        <w:t xml:space="preserve">3 --| . </w:t>
+      </w:r>
+      <w:r>
+        <w:rPr>
+          <w:rFonts w:ascii="Courier New" w:hAnsi="Courier New" w:cs="Courier New"/>
+        </w:rPr>
+        <w:t>|--</w:t>
+      </w:r>
+    </w:p>
+    <w:p>
+      <w:pPr>
+        <w:spacing w:after="0" w:line="240" w:lineRule="auto"/>
+        <w:ind w:firstLine="720"/>
+        <w:rPr>
+          <w:rFonts w:ascii="Courier New" w:hAnsi="Courier New" w:cs="Courier New"/>
+        </w:rPr>
+      </w:pPr>
+      <w:r>
+        <w:rPr>
+          <w:rFonts w:ascii="Courier New" w:hAnsi="Courier New" w:cs="Courier New"/>
+        </w:rPr>
+        <w:t xml:space="preserve">     |</w:t>
+      </w:r>
+      <w:r>
+        <w:rPr>
+          <w:rFonts w:ascii="Courier New" w:hAnsi="Courier New" w:cs="Courier New"/>
+        </w:rPr>
+        <w:tab/>
+      </w:r>
+      <w:r>
+        <w:rPr>
+          <w:rFonts w:ascii="Courier New" w:hAnsi="Courier New" w:cs="Courier New"/>
+        </w:rPr>
+        <w:tab/>
+      </w:r>
+      <w:r>
+        <w:rPr>
+          <w:rFonts w:ascii="Courier New" w:hAnsi="Courier New" w:cs="Courier New"/>
+        </w:rPr>
+        <w:tab/>
+        <w:t xml:space="preserve">    |</w:t>
+      </w:r>
+      <w:r>
+        <w:rPr>
+          <w:rFonts w:ascii="Courier New" w:hAnsi="Courier New" w:cs="Courier New"/>
+        </w:rPr>
+        <w:t xml:space="preserve"> </w:t>
+      </w:r>
+      <w:r>
+        <w:rPr>
+          <w:rFonts w:ascii="Courier New" w:hAnsi="Courier New" w:cs="Courier New"/>
+        </w:rPr>
+        <w:t xml:space="preserve">| </w:t>
+      </w:r>
+      <w:r>
+        <w:rPr>
+          <w:rFonts w:ascii="Courier New" w:hAnsi="Courier New" w:cs="Courier New"/>
+        </w:rPr>
+        <w:t>|</w:t>
+      </w:r>
+    </w:p>
+    <w:p>
+      <w:pPr>
+        <w:spacing w:after="0" w:line="240" w:lineRule="auto"/>
+        <w:ind w:firstLine="720"/>
+        <w:rPr>
+          <w:rFonts w:ascii="Courier New" w:hAnsi="Courier New" w:cs="Courier New"/>
+        </w:rPr>
+      </w:pPr>
+      <w:r>
+        <w:rPr>
+          <w:rFonts w:ascii="Courier New" w:hAnsi="Courier New" w:cs="Courier New"/>
+        </w:rPr>
+        <w:t>2 ---|-----</w:t>
+      </w:r>
+      <w:r>
+        <w:rPr>
+          <w:rFonts w:ascii="Courier New" w:hAnsi="Courier New" w:cs="Courier New"/>
+        </w:rPr>
+        <w:tab/>
+      </w:r>
+      <w:r>
+        <w:rPr>
+          <w:rFonts w:ascii="Courier New" w:hAnsi="Courier New" w:cs="Courier New"/>
+        </w:rPr>
+        <w:tab/>
+        <w:t xml:space="preserve">2 --| | </w:t>
+      </w:r>
+      <w:r>
+        <w:rPr>
+          <w:rFonts w:ascii="Courier New" w:hAnsi="Courier New" w:cs="Courier New"/>
+        </w:rPr>
+        <w:t>|--</w:t>
+      </w:r>
+    </w:p>
+    <w:p>
+      <w:pPr>
+        <w:spacing w:after="0" w:line="240" w:lineRule="auto"/>
+        <w:rPr>
+          <w:rFonts w:ascii="Courier New" w:hAnsi="Courier New" w:cs="Courier New"/>
+        </w:rPr>
+      </w:pPr>
+      <w:r>
+        <w:rPr>
+          <w:rFonts w:ascii="Courier New" w:hAnsi="Courier New" w:cs="Courier New"/>
+        </w:rPr>
+        <w:tab/>
+        <w:t xml:space="preserve">     |</w:t>
+      </w:r>
+      <w:r>
+        <w:rPr>
+          <w:rFonts w:ascii="Courier New" w:hAnsi="Courier New" w:cs="Courier New"/>
+        </w:rPr>
+        <w:tab/>
+      </w:r>
+      <w:r>
+        <w:rPr>
+          <w:rFonts w:ascii="Courier New" w:hAnsi="Courier New" w:cs="Courier New"/>
+        </w:rPr>
+        <w:tab/>
+      </w:r>
+      <w:r>
+        <w:rPr>
+          <w:rFonts w:ascii="Courier New" w:hAnsi="Courier New" w:cs="Courier New"/>
+        </w:rPr>
+        <w:tab/>
+        <w:t xml:space="preserve">    | | </w:t>
+      </w:r>
+      <w:r>
+        <w:rPr>
+          <w:rFonts w:ascii="Courier New" w:hAnsi="Courier New" w:cs="Courier New"/>
+        </w:rPr>
+        <w:t>|</w:t>
+      </w:r>
+    </w:p>
+    <w:p>
+      <w:pPr>
+        <w:spacing w:after="0" w:line="240" w:lineRule="auto"/>
+        <w:ind w:firstLine="720"/>
+        <w:rPr>
+          <w:rFonts w:ascii="Courier New" w:hAnsi="Courier New" w:cs="Courier New"/>
+        </w:rPr>
+      </w:pPr>
+      <w:r>
+        <w:rPr>
+          <w:rFonts w:ascii="Courier New" w:hAnsi="Courier New" w:cs="Courier New"/>
+        </w:rPr>
+        <w:t>1 ---|-----</w:t>
+      </w:r>
+      <w:r>
+        <w:rPr>
+          <w:rFonts w:ascii="Courier New" w:hAnsi="Courier New" w:cs="Courier New"/>
+        </w:rPr>
+        <w:tab/>
+      </w:r>
+      <w:r>
+        <w:rPr>
+          <w:rFonts w:ascii="Courier New" w:hAnsi="Courier New" w:cs="Courier New"/>
+        </w:rPr>
+        <w:tab/>
+        <w:t xml:space="preserve">1 --| | </w:t>
+      </w:r>
+      <w:r>
+        <w:rPr>
+          <w:rFonts w:ascii="Courier New" w:hAnsi="Courier New" w:cs="Courier New"/>
+        </w:rPr>
+        <w:t>|--</w:t>
+      </w:r>
+    </w:p>
+    <w:p>
+      <w:pPr>
+        <w:spacing w:after="0" w:line="240" w:lineRule="auto"/>
+        <w:ind w:firstLine="720"/>
+        <w:rPr>
+          <w:rFonts w:ascii="Courier New" w:hAnsi="Courier New" w:cs="Courier New"/>
+        </w:rPr>
+      </w:pPr>
+      <w:r>
+        <w:rPr>
+          <w:rFonts w:ascii="Courier New" w:hAnsi="Courier New" w:cs="Courier New"/>
+        </w:rPr>
+        <w:t xml:space="preserve">     |</w:t>
+      </w:r>
+      <w:r>
+        <w:rPr>
+          <w:rFonts w:ascii="Courier New" w:hAnsi="Courier New" w:cs="Courier New"/>
+        </w:rPr>
+        <w:tab/>
+      </w:r>
+      <w:r>
+        <w:rPr>
+          <w:rFonts w:ascii="Courier New" w:hAnsi="Courier New" w:cs="Courier New"/>
+        </w:rPr>
+        <w:tab/>
+      </w:r>
+      <w:r>
+        <w:rPr>
+          <w:rFonts w:ascii="Courier New" w:hAnsi="Courier New" w:cs="Courier New"/>
+        </w:rPr>
+        <w:tab/>
+        <w:t xml:space="preserve">    | | </w:t>
+      </w:r>
+      <w:r>
+        <w:rPr>
+          <w:rFonts w:ascii="Courier New" w:hAnsi="Courier New" w:cs="Courier New"/>
+        </w:rPr>
+        <w:t>|</w:t>
+      </w:r>
+    </w:p>
+    <w:p>
+      <w:pPr>
+        <w:spacing w:after="0" w:line="240" w:lineRule="auto"/>
+        <w:ind w:firstLine="720"/>
+        <w:rPr>
+          <w:rFonts w:ascii="Courier New" w:hAnsi="Courier New" w:cs="Courier New"/>
+        </w:rPr>
+      </w:pPr>
+      <w:r>
+        <w:rPr>
+          <w:rFonts w:ascii="Courier New" w:hAnsi="Courier New" w:cs="Courier New"/>
+        </w:rPr>
+        <w:t>0 ---O-----</w:t>
+      </w:r>
+      <w:r>
+        <w:rPr>
+          <w:rFonts w:ascii="Courier New" w:hAnsi="Courier New" w:cs="Courier New"/>
+        </w:rPr>
+        <w:tab/>
+      </w:r>
+      <w:r>
+        <w:rPr>
+          <w:rFonts w:ascii="Courier New" w:hAnsi="Courier New" w:cs="Courier New"/>
+        </w:rPr>
+        <w:tab/>
+        <w:t xml:space="preserve">0 --| o </w:t>
+      </w:r>
+      <w:r>
+        <w:rPr>
+          <w:rFonts w:ascii="Courier New" w:hAnsi="Courier New" w:cs="Courier New"/>
+        </w:rPr>
+        <w:t>|--</w:t>
+      </w:r>
+    </w:p>
+    <w:p>
+      <w:pPr>
+        <w:spacing w:after="0" w:line="240" w:lineRule="auto"/>
+        <w:ind w:firstLine="720"/>
+        <w:rPr>
+          <w:rFonts w:ascii="Courier New" w:hAnsi="Courier New" w:cs="Courier New"/>
+        </w:rPr>
+      </w:pPr>
+      <w:r>
+        <w:rPr>
+          <w:rFonts w:ascii="Courier New" w:hAnsi="Courier New" w:cs="Courier New"/>
+        </w:rPr>
+        <w:tab/>
+      </w:r>
+      <w:r>
+        <w:rPr>
+          <w:rFonts w:ascii="Courier New" w:hAnsi="Courier New" w:cs="Courier New"/>
+        </w:rPr>
+        <w:tab/>
+      </w:r>
+      <w:r>
+        <w:rPr>
+          <w:rFonts w:ascii="Courier New" w:hAnsi="Courier New" w:cs="Courier New"/>
+        </w:rPr>
+        <w:tab/>
+      </w:r>
+      <w:r>
+        <w:rPr>
+          <w:rFonts w:ascii="Courier New" w:hAnsi="Courier New" w:cs="Courier New"/>
+        </w:rPr>
+        <w:tab/>
+        <w:t xml:space="preserve">     ---</w:t>
+      </w:r>
+    </w:p>
+    <w:p>
+      <w:pPr>
+        <w:spacing w:after="0" w:line="240" w:lineRule="auto"/>
+        <w:ind w:firstLine="720"/>
+        <w:rPr>
+          <w:rFonts w:ascii="Courier New" w:hAnsi="Courier New" w:cs="Courier New"/>
+        </w:rPr>
+      </w:pPr>
+      <w:proofErr w:type="spellStart"/>
+      <w:proofErr w:type="gramStart"/>
+      <w:r>
+        <w:rPr>
+          <w:rFonts w:ascii="Courier New" w:hAnsi="Courier New" w:cs="Courier New"/>
+        </w:rPr>
+        <w:t>qgate</w:t>
+      </w:r>
+      <w:proofErr w:type="spellEnd"/>
+      <w:r>
+        <w:rPr>
+          <w:rFonts w:ascii="Courier New" w:hAnsi="Courier New" w:cs="Courier New"/>
+        </w:rPr>
+        <w:t>(</w:t>
+      </w:r>
+      <w:proofErr w:type="gramEnd"/>
+      <w:r>
+        <w:rPr>
+          <w:rFonts w:ascii="Courier New" w:hAnsi="Courier New" w:cs="Courier New"/>
+        </w:rPr>
+        <w:t>C(),[3,0])</w:t>
+      </w:r>
+      <w:r>
+        <w:rPr>
+          <w:rFonts w:ascii="Courier New" w:hAnsi="Courier New" w:cs="Courier New"/>
+        </w:rPr>
+        <w:tab/>
+      </w:r>
+      <w:proofErr w:type="spellStart"/>
+      <w:r>
+        <w:rPr>
+          <w:rFonts w:ascii="Courier New" w:hAnsi="Courier New" w:cs="Courier New"/>
+        </w:rPr>
+        <w:t>ng</w:t>
+      </w:r>
+      <w:proofErr w:type="spellEnd"/>
+      <w:r>
+        <w:rPr>
+          <w:rFonts w:ascii="Courier New" w:hAnsi="Courier New" w:cs="Courier New"/>
+        </w:rPr>
+        <w:t xml:space="preserve"> = </w:t>
+      </w:r>
+      <w:proofErr w:type="spellStart"/>
+      <w:r>
+        <w:rPr>
+          <w:rFonts w:ascii="Courier New" w:hAnsi="Courier New" w:cs="Courier New"/>
+        </w:rPr>
+        <w:t>qstretch</w:t>
+      </w:r>
+      <w:proofErr w:type="spellEnd"/>
+      <w:r>
+        <w:rPr>
+          <w:rFonts w:ascii="Courier New" w:hAnsi="Courier New" w:cs="Courier New"/>
+        </w:rPr>
+        <w:t>(C(),[3,0])</w:t>
+      </w:r>
+    </w:p>
+    <w:p>
+      <w:pPr>
+        <w:spacing w:after="0" w:line="240" w:lineRule="auto"/>
+        <w:ind w:firstLine="720"/>
+        <w:rPr>
+          <w:rFonts w:ascii="Courier New" w:hAnsi="Courier New" w:cs="Courier New"/>
+        </w:rPr>
+      </w:pPr>
+      <w:r>
+        <w:rPr>
+          <w:rFonts w:ascii="Courier New" w:hAnsi="Courier New" w:cs="Courier New"/>
+        </w:rPr>
+        <w:tab/>
+      </w:r>
+      <w:r>
+        <w:rPr>
+          <w:rFonts w:ascii="Courier New" w:hAnsi="Courier New" w:cs="Courier New"/>
+        </w:rPr>
+        <w:tab/>
+      </w:r>
+      <w:r>
+        <w:rPr>
+          <w:rFonts w:ascii="Courier New" w:hAnsi="Courier New" w:cs="Courier New"/>
+        </w:rPr>
+        <w:tab/>
+      </w:r>
+      <w:r>
+        <w:rPr>
+          <w:rFonts w:ascii="Courier New" w:hAnsi="Courier New" w:cs="Courier New"/>
+        </w:rPr>
+        <w:tab/>
+      </w:r>
+      <w:proofErr w:type="spellStart"/>
+      <w:proofErr w:type="gramStart"/>
+      <w:r>
+        <w:rPr>
+          <w:rFonts w:ascii="Courier New" w:hAnsi="Courier New" w:cs="Courier New"/>
+        </w:rPr>
+        <w:t>qgate</w:t>
+      </w:r>
+      <w:proofErr w:type="spellEnd"/>
+      <w:r>
+        <w:rPr>
+          <w:rFonts w:ascii="Courier New" w:hAnsi="Courier New" w:cs="Courier New"/>
+        </w:rPr>
+        <w:t>(</w:t>
+      </w:r>
+      <w:proofErr w:type="spellStart"/>
+      <w:proofErr w:type="gramEnd"/>
+      <w:r>
+        <w:rPr>
+          <w:rFonts w:ascii="Courier New" w:hAnsi="Courier New" w:cs="Courier New"/>
+        </w:rPr>
+        <w:t>ng</w:t>
+      </w:r>
+      <w:proofErr w:type="spellEnd"/>
+      <w:r>
+        <w:rPr>
+          <w:rFonts w:ascii="Courier New" w:hAnsi="Courier New" w:cs="Courier New"/>
+        </w:rPr>
+        <w:t>,[3,2,1,0])</w:t>
       </w:r>
     </w:p>
     <w:p>
@@ -5574,6 +6300,17 @@
     <w:semiHidden/>
     <w:rsid w:val="00146D98"/>
   </w:style>
+  <w:style w:type="paragraph" w:styleId="ListParagraph">
+    <w:name w:val="List Paragraph"/>
+    <w:basedOn w:val="Normal"/>
+    <w:uiPriority w:val="34"/>
+    <w:qFormat/>
+    <w:rsid w:val="0006406F"/>
+    <w:pPr>
+      <w:ind w:left="720"/>
+      <w:contextualSpacing/>
+    </w:pPr>
+  </w:style>
 </w:styles>
 </file>
 
@@ -5865,7 +6602,7 @@
 </file>
 
 <file path=customXml/itemProps1.xml><?xml version="1.0" encoding="utf-8"?>
-<ds:datastoreItem xmlns:ds="http://schemas.openxmlformats.org/officeDocument/2006/customXml" ds:itemID="{0C2DC097-9781-416E-AA82-DD7871B61366}">
+<ds:datastoreItem xmlns:ds="http://schemas.openxmlformats.org/officeDocument/2006/customXml" ds:itemID="{D0E4E10F-C5D6-4AC8-B45A-87A4BFEA8C1D}">
   <ds:schemaRefs>
     <ds:schemaRef ds:uri="http://schemas.openxmlformats.org/officeDocument/2006/bibliography"/>
   </ds:schemaRefs>

</xml_diff>